<commit_message>
adding the battle of the neighbourhoods presentation
</commit_message>
<xml_diff>
--- a/scripts/Capstone project/Battle of the neighbourhoods (week 2) report.docx
+++ b/scripts/Capstone project/Battle of the neighbourhoods (week 2) report.docx
@@ -189,7 +189,13 @@
         <w:t>Finding</w:t>
       </w:r>
       <w:r>
-        <w:t xml:space="preserve"> the location to open such a restaurant is one of the most important decisions for this</w:t>
+        <w:t xml:space="preserve"> the location to open such a </w:t>
+      </w:r>
+      <w:r>
+        <w:t>store</w:t>
+      </w:r>
+      <w:r>
+        <w:t xml:space="preserve"> is one of the most important decisions for this</w:t>
       </w:r>
       <w:r>
         <w:t xml:space="preserve"> </w:t>
@@ -721,7 +727,13 @@
         <w:t>health based shops</w:t>
       </w:r>
       <w:r>
-        <w:t xml:space="preserve">. Based on the results (the concentration of clusters), I will be able to recommend the ideal location to open the restaurant. </w:t>
+        <w:t xml:space="preserve">. Based on the results (the concentration of clusters), I will be able to recommend the ideal location to open the </w:t>
+      </w:r>
+      <w:r>
+        <w:t>store</w:t>
+      </w:r>
+      <w:r>
+        <w:t xml:space="preserve">. </w:t>
       </w:r>
     </w:p>
     <w:p>
@@ -882,10 +894,7 @@
         <w:t xml:space="preserve"> with </w:t>
       </w:r>
       <w:r>
-        <w:t>some health-based</w:t>
-      </w:r>
-      <w:r>
-        <w:t xml:space="preserve"> stores</w:t>
+        <w:t>some health-based stores</w:t>
       </w:r>
       <w:r>
         <w:t xml:space="preserve"> </w:t>
@@ -911,10 +920,7 @@
         <w:t xml:space="preserve"> with </w:t>
       </w:r>
       <w:r>
-        <w:t>a lot of health-based</w:t>
-      </w:r>
-      <w:r>
-        <w:t xml:space="preserve"> stores</w:t>
+        <w:t>a lot of health-based stores</w:t>
       </w:r>
       <w:r>
         <w:t xml:space="preserve"> </w:t>

</xml_diff>